<commit_message>
Add in steps how to implement NN from scratch
</commit_message>
<xml_diff>
--- a/neural_networks_&_deep_learning/week 3/week_3.docx
+++ b/neural_networks_&_deep_learning/week 3/week_3.docx
@@ -239,8 +239,17 @@
           <w:sz w:val="20"/>
           <w:szCs w:val="20"/>
         </w:rPr>
-        <w:t>ReLU, the z most of the time &gt; 0 thus we got slope never be 0</w:t>
-      </w:r>
+        <w:t xml:space="preserve">ReLU, the z most of the time &gt; 0 thus we got slope never be </w:t>
+      </w:r>
+      <w:proofErr w:type="gramStart"/>
+      <w:r>
+        <w:rPr>
+          <w:sz w:val="20"/>
+          <w:szCs w:val="20"/>
+        </w:rPr>
+        <w:t>0</w:t>
+      </w:r>
+      <w:proofErr w:type="gramEnd"/>
     </w:p>
     <w:p>
       <w:pPr>
@@ -609,8 +618,17 @@
           <w:sz w:val="20"/>
           <w:szCs w:val="20"/>
         </w:rPr>
-        <w:t>Which is the closest estimate to probability p of predicting the malignate class of total population</w:t>
-      </w:r>
+        <w:t xml:space="preserve">Which is the closest estimate to probability p of predicting the malignate class of total </w:t>
+      </w:r>
+      <w:proofErr w:type="gramStart"/>
+      <w:r>
+        <w:rPr>
+          <w:sz w:val="20"/>
+          <w:szCs w:val="20"/>
+        </w:rPr>
+        <w:t>population</w:t>
+      </w:r>
+      <w:proofErr w:type="gramEnd"/>
     </w:p>
     <w:p>
       <w:pPr>
@@ -700,8 +718,17 @@
           <w:sz w:val="20"/>
           <w:szCs w:val="20"/>
         </w:rPr>
-        <w:t>The idea is to find the max of likelihood function for a particular value of input</w:t>
-      </w:r>
+        <w:t xml:space="preserve">The idea is to find the max of likelihood function for a particular value of </w:t>
+      </w:r>
+      <w:proofErr w:type="gramStart"/>
+      <w:r>
+        <w:rPr>
+          <w:sz w:val="20"/>
+          <w:szCs w:val="20"/>
+        </w:rPr>
+        <w:t>input</w:t>
+      </w:r>
+      <w:proofErr w:type="gramEnd"/>
     </w:p>
     <w:p>
       <w:pPr>
@@ -1380,6 +1407,65 @@
                     <a:xfrm>
                       <a:off x="0" y="0"/>
                       <a:ext cx="5943600" cy="1943100"/>
+                    </a:xfrm>
+                    <a:prstGeom prst="rect">
+                      <a:avLst/>
+                    </a:prstGeom>
+                  </pic:spPr>
+                </pic:pic>
+              </a:graphicData>
+            </a:graphic>
+          </wp:inline>
+        </w:drawing>
+      </w:r>
+    </w:p>
+    <w:p>
+      <w:pPr>
+        <w:spacing w:line="240" w:lineRule="auto"/>
+        <w:rPr>
+          <w:sz w:val="20"/>
+          <w:szCs w:val="20"/>
+        </w:rPr>
+      </w:pPr>
+    </w:p>
+    <w:p>
+      <w:pPr>
+        <w:spacing w:line="240" w:lineRule="auto"/>
+        <w:rPr>
+          <w:sz w:val="20"/>
+          <w:szCs w:val="20"/>
+        </w:rPr>
+      </w:pPr>
+      <w:r>
+        <w:rPr>
+          <w:noProof/>
+        </w:rPr>
+        <w:lastRenderedPageBreak/>
+        <w:drawing>
+          <wp:inline distT="0" distB="0" distL="0" distR="0" wp14:anchorId="2A69D6CC" wp14:editId="28A2B71A">
+            <wp:extent cx="5943600" cy="5484495"/>
+            <wp:effectExtent l="0" t="0" r="0" b="1905"/>
+            <wp:docPr id="6" name="Picture 6"/>
+            <wp:cNvGraphicFramePr>
+              <a:graphicFrameLocks xmlns:a="http://schemas.openxmlformats.org/drawingml/2006/main" noChangeAspect="1"/>
+            </wp:cNvGraphicFramePr>
+            <a:graphic xmlns:a="http://schemas.openxmlformats.org/drawingml/2006/main">
+              <a:graphicData uri="http://schemas.openxmlformats.org/drawingml/2006/picture">
+                <pic:pic xmlns:pic="http://schemas.openxmlformats.org/drawingml/2006/picture">
+                  <pic:nvPicPr>
+                    <pic:cNvPr id="1" name=""/>
+                    <pic:cNvPicPr/>
+                  </pic:nvPicPr>
+                  <pic:blipFill>
+                    <a:blip r:embed="rId26"/>
+                    <a:stretch>
+                      <a:fillRect/>
+                    </a:stretch>
+                  </pic:blipFill>
+                  <pic:spPr>
+                    <a:xfrm>
+                      <a:off x="0" y="0"/>
+                      <a:ext cx="5943600" cy="5484495"/>
                     </a:xfrm>
                     <a:prstGeom prst="rect">
                       <a:avLst/>

</xml_diff>